<commit_message>
Finishing touches + PDF version
</commit_message>
<xml_diff>
--- a/doc/Report.docx
+++ b/doc/Report.docx
@@ -287,19 +287,17 @@
           <w:sz w:val="24"/>
           <w:szCs w:val="24"/>
         </w:rPr>
-        <w:t xml:space="preserve"> to predict whether the pedestrian is within or outside the boundaries of the Zebra crossing. This has been achieved using Hough Line Transformation. The software was able to correctly predict if the pedestrian was in a safe or dangerous position, however, struggled with detecting lines for older and well-worn crossings. Overall, the software performed well and made accurate predictions. </w:t>
-      </w:r>
-    </w:p>
-    <w:p>
-      <w:pPr>
-        <w:pStyle w:val="BodyText"/>
+        <w:t xml:space="preserve"> to predict whether </w:t>
+      </w:r>
+      <w:r>
         <w:rPr>
           <w:b/>
           <w:bCs/>
           <w:sz w:val="24"/>
           <w:szCs w:val="24"/>
         </w:rPr>
-      </w:pPr>
+        <w:t>a</w:t>
+      </w:r>
       <w:r>
         <w:rPr>
           <w:b/>
@@ -307,17 +305,19 @@
           <w:sz w:val="24"/>
           <w:szCs w:val="24"/>
         </w:rPr>
-        <w:t>Keywords</w:t>
-      </w:r>
-      <w:r>
+        <w:t xml:space="preserve"> pedestrian is within or outside the boundaries of the Zebra crossing. This has been achieved using Hough Line Transformation. The software was able to correctly predict if the pedestrian was in a safe or dangerous position, however, struggled with detecting lines for older and well-worn crossings. Overall, the software performed well and made accurate predictions. </w:t>
+      </w:r>
+    </w:p>
+    <w:p>
+      <w:pPr>
+        <w:pStyle w:val="BodyText"/>
         <w:rPr>
           <w:b/>
           <w:bCs/>
           <w:sz w:val="24"/>
           <w:szCs w:val="24"/>
         </w:rPr>
-        <w:t xml:space="preserve"> </w:t>
-      </w:r>
+      </w:pPr>
       <w:r>
         <w:rPr>
           <w:b/>
@@ -325,7 +325,7 @@
           <w:sz w:val="24"/>
           <w:szCs w:val="24"/>
         </w:rPr>
-        <w:t>–</w:t>
+        <w:t>Keywords</w:t>
       </w:r>
       <w:r>
         <w:rPr>
@@ -343,6 +343,24 @@
           <w:sz w:val="24"/>
           <w:szCs w:val="24"/>
         </w:rPr>
+        <w:t>–</w:t>
+      </w:r>
+      <w:r>
+        <w:rPr>
+          <w:b/>
+          <w:bCs/>
+          <w:sz w:val="24"/>
+          <w:szCs w:val="24"/>
+        </w:rPr>
+        <w:t xml:space="preserve"> </w:t>
+      </w:r>
+      <w:r>
+        <w:rPr>
+          <w:b/>
+          <w:bCs/>
+          <w:sz w:val="24"/>
+          <w:szCs w:val="24"/>
+        </w:rPr>
         <w:t>Zebra crossing aid; Visually impaired; Hough Lines Transform.</w:t>
       </w:r>
     </w:p>
@@ -447,14 +465,42 @@
           <w:sz w:val="24"/>
           <w:szCs w:val="24"/>
         </w:rPr>
-        <w:t xml:space="preserve">The aim of the algorithm will be to alert the pedestrian when they are too close to the vertical boundaries of the Zebra crossing (heading horizontally toward the road). This will be done by giving them a “safe” and “danger!” message depending on their position on the crossing. It is the hope that this software is able to improve the safety </w:t>
-      </w:r>
-      <w:r>
-        <w:rPr>
-          <w:sz w:val="24"/>
-          <w:szCs w:val="24"/>
-        </w:rPr>
-        <w:t>and quality of life for the blind and visually impaired while crossing Zebra crossings.</w:t>
+        <w:t>The aim of the algorithm will be to alert the pedestrian when they are too close to the vertical boundaries of the Zebra crossing (</w:t>
+      </w:r>
+      <w:r>
+        <w:rPr>
+          <w:sz w:val="24"/>
+          <w:szCs w:val="24"/>
+        </w:rPr>
+        <w:t xml:space="preserve">e.g. </w:t>
+      </w:r>
+      <w:r>
+        <w:rPr>
+          <w:sz w:val="24"/>
+          <w:szCs w:val="24"/>
+        </w:rPr>
+        <w:t xml:space="preserve">heading horizontally toward the road). This will be done by giving them a “safe” </w:t>
+      </w:r>
+      <w:r>
+        <w:rPr>
+          <w:sz w:val="24"/>
+          <w:szCs w:val="24"/>
+        </w:rPr>
+        <w:t>or</w:t>
+      </w:r>
+      <w:r>
+        <w:rPr>
+          <w:sz w:val="24"/>
+          <w:szCs w:val="24"/>
+        </w:rPr>
+        <w:t xml:space="preserve"> “danger!” message depending on their position on the crossing. It is the hope that this software is able to improve the safety and quality </w:t>
+      </w:r>
+      <w:r>
+        <w:rPr>
+          <w:sz w:val="24"/>
+          <w:szCs w:val="24"/>
+        </w:rPr>
+        <w:t>of life for the blind and visually impaired while crossing Zebra crossings.</w:t>
       </w:r>
     </w:p>
     <w:p>
@@ -506,7 +552,61 @@
           <w:szCs w:val="24"/>
           <w:lang w:val="en-AU" w:eastAsia="ja-JP"/>
         </w:rPr>
-        <w:t xml:space="preserve"> using Line Detection have been found in the area of lane detection with self-driving cars. Related articles include the topics of real-time lane detection for driving [3], and lane detection for self-driving cars [4].</w:t>
+        <w:t xml:space="preserve"> using </w:t>
+      </w:r>
+      <w:r>
+        <w:rPr>
+          <w:color w:val="0E101A"/>
+          <w:sz w:val="24"/>
+          <w:szCs w:val="24"/>
+          <w:lang w:val="en-AU" w:eastAsia="ja-JP"/>
+        </w:rPr>
+        <w:t>line</w:t>
+      </w:r>
+      <w:r>
+        <w:rPr>
+          <w:color w:val="0E101A"/>
+          <w:sz w:val="24"/>
+          <w:szCs w:val="24"/>
+          <w:lang w:val="en-AU" w:eastAsia="ja-JP"/>
+        </w:rPr>
+        <w:t xml:space="preserve"> </w:t>
+      </w:r>
+      <w:r>
+        <w:rPr>
+          <w:color w:val="0E101A"/>
+          <w:sz w:val="24"/>
+          <w:szCs w:val="24"/>
+          <w:lang w:val="en-AU" w:eastAsia="ja-JP"/>
+        </w:rPr>
+        <w:t>d</w:t>
+      </w:r>
+      <w:r>
+        <w:rPr>
+          <w:color w:val="0E101A"/>
+          <w:sz w:val="24"/>
+          <w:szCs w:val="24"/>
+          <w:lang w:val="en-AU" w:eastAsia="ja-JP"/>
+        </w:rPr>
+        <w:t xml:space="preserve">etection </w:t>
+      </w:r>
+      <w:r>
+        <w:rPr>
+          <w:color w:val="0E101A"/>
+          <w:sz w:val="24"/>
+          <w:szCs w:val="24"/>
+          <w:lang w:val="en-AU" w:eastAsia="ja-JP"/>
+        </w:rPr>
+        <w:t>has</w:t>
+      </w:r>
+      <w:r>
+        <w:rPr>
+          <w:color w:val="0E101A"/>
+          <w:sz w:val="24"/>
+          <w:szCs w:val="24"/>
+          <w:lang w:val="en-AU" w:eastAsia="ja-JP"/>
+        </w:rPr>
+        <w:t xml:space="preserve"> been found in the area of lane detection with self-driving cars. Related articles include the topics of real-time lane detection for driving [3], and lane detection for self-driving cars [4].</w:t>
       </w:r>
     </w:p>
     <w:p>
@@ -1308,13 +1408,7 @@
                               <w:t xml:space="preserve">: </w:t>
                             </w:r>
                             <w:r>
-                              <w:t>Perfectly ideal, computer-drawn crossing (</w:t>
-                            </w:r>
-                            <w:r>
-                              <w:t>danger</w:t>
-                            </w:r>
-                            <w:r>
-                              <w:t>)</w:t>
+                              <w:t>Perfectly ideal, computer-drawn crossing (danger)</w:t>
                             </w:r>
                           </w:p>
                         </w:txbxContent>
@@ -1375,13 +1469,7 @@
                         <w:t xml:space="preserve">: </w:t>
                       </w:r>
                       <w:r>
-                        <w:t>Perfectly ideal, computer-drawn crossing (</w:t>
-                      </w:r>
-                      <w:r>
-                        <w:t>danger</w:t>
-                      </w:r>
-                      <w:r>
-                        <w:t>)</w:t>
+                        <w:t>Perfectly ideal, computer-drawn crossing (danger)</w:t>
                       </w:r>
                     </w:p>
                   </w:txbxContent>
@@ -3893,21 +3981,7 @@
           <w:sz w:val="24"/>
           <w:szCs w:val="24"/>
         </w:rPr>
-        <w:t xml:space="preserve">10. Here, the algorithm failed to identify the complete boundary lines of the crossing. This was likely due to its higher resolution and </w:t>
-      </w:r>
-      <w:r>
-        <w:rPr>
-          <w:sz w:val="24"/>
-          <w:szCs w:val="24"/>
-        </w:rPr>
-        <w:t>unoptimized</w:t>
-      </w:r>
-      <w:r>
-        <w:rPr>
-          <w:sz w:val="24"/>
-          <w:szCs w:val="24"/>
-        </w:rPr>
-        <w:t xml:space="preserve"> parameters of the Canny Edge Detection</w:t>
+        <w:t>10. Here, the algorithm failed to identify the complete boundary lines of the crossing. This was likely due to its higher resolution and unoptimized parameters of the Canny Edge Detection</w:t>
       </w:r>
       <w:r>
         <w:rPr>
@@ -3926,6 +4000,54 @@
     </w:p>
     <w:p>
       <w:pPr>
+        <w:pStyle w:val="BodyText"/>
+        <w:rPr>
+          <w:sz w:val="24"/>
+          <w:szCs w:val="24"/>
+        </w:rPr>
+      </w:pPr>
+      <w:r>
+        <w:rPr>
+          <w:sz w:val="24"/>
+          <w:szCs w:val="24"/>
+        </w:rPr>
+        <w:t xml:space="preserve">Furthermore, issues of over-detecting lines in the non-computer-drawn </w:t>
+      </w:r>
+      <w:r>
+        <w:rPr>
+          <w:sz w:val="24"/>
+          <w:szCs w:val="24"/>
+        </w:rPr>
+        <w:t>crossing images were incurred during development. This was fixed by tweaking the parameters of the canny edge detection whereby a more optimal lower and upper threshold were selected. Similarly, the addition of a gaussian blur greatly improved the performance of the algorithm</w:t>
+      </w:r>
+      <w:r>
+        <w:rPr>
+          <w:sz w:val="24"/>
+          <w:szCs w:val="24"/>
+        </w:rPr>
+        <w:t>.</w:t>
+      </w:r>
+    </w:p>
+    <w:p>
+      <w:pPr>
+        <w:pStyle w:val="BodyText"/>
+        <w:rPr>
+          <w:sz w:val="24"/>
+          <w:szCs w:val="24"/>
+        </w:rPr>
+      </w:pPr>
+    </w:p>
+    <w:p>
+      <w:pPr>
+        <w:pStyle w:val="BodyText"/>
+        <w:rPr>
+          <w:sz w:val="24"/>
+          <w:szCs w:val="24"/>
+        </w:rPr>
+      </w:pPr>
+    </w:p>
+    <w:p>
+      <w:pPr>
         <w:pStyle w:val="Heading1"/>
         <w:rPr>
           <w:sz w:val="24"/>
@@ -4002,14 +4124,7 @@
           <w:sz w:val="24"/>
           <w:szCs w:val="24"/>
         </w:rPr>
-        <w:t xml:space="preserve"> and identify if </w:t>
-      </w:r>
-      <w:r>
-        <w:rPr>
-          <w:sz w:val="24"/>
-          <w:szCs w:val="24"/>
-        </w:rPr>
-        <w:t xml:space="preserve">the pedestrian was in a </w:t>
+        <w:t xml:space="preserve"> and identify if the pedestrian was in a </w:t>
       </w:r>
       <w:r>
         <w:rPr>

</xml_diff>